<commit_message>
convesion of infix to postfix
</commit_message>
<xml_diff>
--- a/data_structure/infix_prefix_postfix.docx
+++ b/data_structure/infix_prefix_postfix.docx
@@ -1023,18 +1023,2940 @@
           <w:lang w:val="en"/>
         </w:rPr>
       </w:pPr>
+    </w:p>
+    <w:p>
+      <w:pPr>
+        <w:rPr>
+          <w:rFonts w:hint="default"/>
+          <w:sz w:val="36"/>
+          <w:szCs w:val="36"/>
+          <w:lang w:val="en"/>
+        </w:rPr>
+      </w:pPr>
+      <w:r>
+        <w:rPr>
+          <w:rFonts w:hint="default"/>
+          <w:sz w:val="36"/>
+          <w:szCs w:val="36"/>
+          <w:lang w:val="en"/>
+        </w:rPr>
+        <w:t>/* here we convert the inflix expression to equivalent postfix */</w:t>
+      </w:r>
+    </w:p>
+    <w:p>
+      <w:pPr>
+        <w:rPr>
+          <w:rFonts w:hint="default"/>
+          <w:sz w:val="36"/>
+          <w:szCs w:val="36"/>
+          <w:lang w:val="en"/>
+        </w:rPr>
+      </w:pPr>
+      <w:r>
+        <w:rPr>
+          <w:rFonts w:hint="default"/>
+          <w:sz w:val="36"/>
+          <w:szCs w:val="36"/>
+          <w:lang w:val="en"/>
+        </w:rPr>
+        <w:t>#include&lt;stdio.h&gt;</w:t>
+      </w:r>
+    </w:p>
+    <w:p>
+      <w:pPr>
+        <w:rPr>
+          <w:rFonts w:hint="default"/>
+          <w:sz w:val="36"/>
+          <w:szCs w:val="36"/>
+          <w:lang w:val="en"/>
+        </w:rPr>
+      </w:pPr>
+      <w:r>
+        <w:rPr>
+          <w:rFonts w:hint="default"/>
+          <w:sz w:val="36"/>
+          <w:szCs w:val="36"/>
+          <w:lang w:val="en"/>
+        </w:rPr>
+        <w:t>#include&lt;stdlib.h&gt;</w:t>
+      </w:r>
+    </w:p>
+    <w:p>
+      <w:pPr>
+        <w:rPr>
+          <w:rFonts w:hint="default"/>
+          <w:sz w:val="36"/>
+          <w:szCs w:val="36"/>
+          <w:lang w:val="en"/>
+        </w:rPr>
+      </w:pPr>
+      <w:r>
+        <w:rPr>
+          <w:rFonts w:hint="default"/>
+          <w:sz w:val="36"/>
+          <w:szCs w:val="36"/>
+          <w:lang w:val="en"/>
+        </w:rPr>
+        <w:t>#include&lt;string.h&gt;</w:t>
+      </w:r>
+    </w:p>
+    <w:p>
+      <w:pPr>
+        <w:rPr>
+          <w:rFonts w:hint="default"/>
+          <w:sz w:val="36"/>
+          <w:szCs w:val="36"/>
+          <w:lang w:val="en"/>
+        </w:rPr>
+      </w:pPr>
+    </w:p>
+    <w:p>
+      <w:pPr>
+        <w:rPr>
+          <w:rFonts w:hint="default"/>
+          <w:sz w:val="36"/>
+          <w:szCs w:val="36"/>
+          <w:lang w:val="en"/>
+        </w:rPr>
+      </w:pPr>
+      <w:r>
+        <w:rPr>
+          <w:rFonts w:hint="default"/>
+          <w:sz w:val="36"/>
+          <w:szCs w:val="36"/>
+          <w:lang w:val="en"/>
+        </w:rPr>
+        <w:t xml:space="preserve">struct stack  </w:t>
+      </w:r>
+    </w:p>
+    <w:p>
+      <w:pPr>
+        <w:rPr>
+          <w:rFonts w:hint="default"/>
+          <w:sz w:val="36"/>
+          <w:szCs w:val="36"/>
+          <w:lang w:val="en"/>
+        </w:rPr>
+      </w:pPr>
+      <w:r>
+        <w:rPr>
+          <w:rFonts w:hint="default"/>
+          <w:sz w:val="36"/>
+          <w:szCs w:val="36"/>
+          <w:lang w:val="en"/>
+        </w:rPr>
+        <w:t>{</w:t>
+      </w:r>
+    </w:p>
+    <w:p>
+      <w:pPr>
+        <w:rPr>
+          <w:rFonts w:hint="default"/>
+          <w:sz w:val="36"/>
+          <w:szCs w:val="36"/>
+          <w:lang w:val="en"/>
+        </w:rPr>
+      </w:pPr>
+      <w:r>
+        <w:rPr>
+          <w:rFonts w:hint="default"/>
+          <w:sz w:val="36"/>
+          <w:szCs w:val="36"/>
+          <w:lang w:val="en"/>
+        </w:rPr>
+        <w:t>int top;</w:t>
+      </w:r>
+    </w:p>
+    <w:p>
+      <w:pPr>
+        <w:rPr>
+          <w:rFonts w:hint="default"/>
+          <w:sz w:val="36"/>
+          <w:szCs w:val="36"/>
+          <w:lang w:val="en"/>
+        </w:rPr>
+      </w:pPr>
+      <w:r>
+        <w:rPr>
+          <w:rFonts w:hint="default"/>
+          <w:sz w:val="36"/>
+          <w:szCs w:val="36"/>
+          <w:lang w:val="en"/>
+        </w:rPr>
+        <w:t>int size;</w:t>
+      </w:r>
+    </w:p>
+    <w:p>
+      <w:pPr>
+        <w:rPr>
+          <w:rFonts w:hint="default"/>
+          <w:sz w:val="36"/>
+          <w:szCs w:val="36"/>
+          <w:lang w:val="en"/>
+        </w:rPr>
+      </w:pPr>
+      <w:r>
+        <w:rPr>
+          <w:rFonts w:hint="default"/>
+          <w:sz w:val="36"/>
+          <w:szCs w:val="36"/>
+          <w:lang w:val="en"/>
+        </w:rPr>
+        <w:t>char *array;</w:t>
+      </w:r>
+    </w:p>
+    <w:p>
+      <w:pPr>
+        <w:rPr>
+          <w:rFonts w:hint="default"/>
+          <w:sz w:val="36"/>
+          <w:szCs w:val="36"/>
+          <w:lang w:val="en"/>
+        </w:rPr>
+      </w:pPr>
+      <w:r>
+        <w:rPr>
+          <w:rFonts w:hint="default"/>
+          <w:sz w:val="36"/>
+          <w:szCs w:val="36"/>
+          <w:lang w:val="en"/>
+        </w:rPr>
+        <w:t>};</w:t>
+      </w:r>
+    </w:p>
+    <w:p>
+      <w:pPr>
+        <w:rPr>
+          <w:rFonts w:hint="default"/>
+          <w:sz w:val="36"/>
+          <w:szCs w:val="36"/>
+          <w:lang w:val="en"/>
+        </w:rPr>
+      </w:pPr>
+    </w:p>
+    <w:p>
+      <w:pPr>
+        <w:rPr>
+          <w:rFonts w:hint="default"/>
+          <w:sz w:val="36"/>
+          <w:szCs w:val="36"/>
+          <w:lang w:val="en"/>
+        </w:rPr>
+      </w:pPr>
+      <w:r>
+        <w:rPr>
+          <w:rFonts w:hint="default"/>
+          <w:sz w:val="36"/>
+          <w:szCs w:val="36"/>
+          <w:lang w:val="en"/>
+        </w:rPr>
+        <w:t>int is_empty(struct stack *sp)</w:t>
+      </w:r>
+    </w:p>
+    <w:p>
+      <w:pPr>
+        <w:rPr>
+          <w:rFonts w:hint="default"/>
+          <w:sz w:val="36"/>
+          <w:szCs w:val="36"/>
+          <w:lang w:val="en"/>
+        </w:rPr>
+      </w:pPr>
+      <w:r>
+        <w:rPr>
+          <w:rFonts w:hint="default"/>
+          <w:sz w:val="36"/>
+          <w:szCs w:val="36"/>
+          <w:lang w:val="en"/>
+        </w:rPr>
+        <w:t>{</w:t>
+      </w:r>
+    </w:p>
+    <w:p>
+      <w:pPr>
+        <w:rPr>
+          <w:rFonts w:hint="default"/>
+          <w:sz w:val="36"/>
+          <w:szCs w:val="36"/>
+          <w:lang w:val="en"/>
+        </w:rPr>
+      </w:pPr>
+      <w:r>
+        <w:rPr>
+          <w:rFonts w:hint="default"/>
+          <w:sz w:val="36"/>
+          <w:szCs w:val="36"/>
+          <w:lang w:val="en"/>
+        </w:rPr>
+        <w:t>if (sp-&gt;top==-1)</w:t>
+      </w:r>
+    </w:p>
+    <w:p>
+      <w:pPr>
+        <w:rPr>
+          <w:rFonts w:hint="default"/>
+          <w:sz w:val="36"/>
+          <w:szCs w:val="36"/>
+          <w:lang w:val="en"/>
+        </w:rPr>
+      </w:pPr>
+      <w:r>
+        <w:rPr>
+          <w:rFonts w:hint="default"/>
+          <w:sz w:val="36"/>
+          <w:szCs w:val="36"/>
+          <w:lang w:val="en"/>
+        </w:rPr>
+        <w:tab/>
+      </w:r>
+      <w:r>
+        <w:rPr>
+          <w:rFonts w:hint="default"/>
+          <w:sz w:val="36"/>
+          <w:szCs w:val="36"/>
+          <w:lang w:val="en"/>
+        </w:rPr>
+        <w:t>return 1;</w:t>
+      </w:r>
+    </w:p>
+    <w:p>
+      <w:pPr>
+        <w:rPr>
+          <w:rFonts w:hint="default"/>
+          <w:sz w:val="36"/>
+          <w:szCs w:val="36"/>
+          <w:lang w:val="en"/>
+        </w:rPr>
+      </w:pPr>
+      <w:r>
+        <w:rPr>
+          <w:rFonts w:hint="default"/>
+          <w:sz w:val="36"/>
+          <w:szCs w:val="36"/>
+          <w:lang w:val="en"/>
+        </w:rPr>
+        <w:t xml:space="preserve">else </w:t>
+      </w:r>
+    </w:p>
+    <w:p>
+      <w:pPr>
+        <w:rPr>
+          <w:rFonts w:hint="default"/>
+          <w:sz w:val="36"/>
+          <w:szCs w:val="36"/>
+          <w:lang w:val="en"/>
+        </w:rPr>
+      </w:pPr>
+      <w:r>
+        <w:rPr>
+          <w:rFonts w:hint="default"/>
+          <w:sz w:val="36"/>
+          <w:szCs w:val="36"/>
+          <w:lang w:val="en"/>
+        </w:rPr>
+        <w:tab/>
+      </w:r>
+      <w:r>
+        <w:rPr>
+          <w:rFonts w:hint="default"/>
+          <w:sz w:val="36"/>
+          <w:szCs w:val="36"/>
+          <w:lang w:val="en"/>
+        </w:rPr>
+        <w:t>return 0;</w:t>
+      </w:r>
+    </w:p>
+    <w:p>
+      <w:pPr>
+        <w:rPr>
+          <w:rFonts w:hint="default"/>
+          <w:sz w:val="36"/>
+          <w:szCs w:val="36"/>
+          <w:lang w:val="en"/>
+        </w:rPr>
+      </w:pPr>
+      <w:r>
+        <w:rPr>
+          <w:rFonts w:hint="default"/>
+          <w:sz w:val="36"/>
+          <w:szCs w:val="36"/>
+          <w:lang w:val="en"/>
+        </w:rPr>
+        <w:t>}</w:t>
+      </w:r>
+    </w:p>
+    <w:p>
+      <w:pPr>
+        <w:rPr>
+          <w:rFonts w:hint="default"/>
+          <w:sz w:val="36"/>
+          <w:szCs w:val="36"/>
+          <w:lang w:val="en"/>
+        </w:rPr>
+      </w:pPr>
+    </w:p>
+    <w:p>
+      <w:pPr>
+        <w:rPr>
+          <w:rFonts w:hint="default"/>
+          <w:sz w:val="36"/>
+          <w:szCs w:val="36"/>
+          <w:lang w:val="en"/>
+        </w:rPr>
+      </w:pPr>
+      <w:r>
+        <w:rPr>
+          <w:rFonts w:hint="default"/>
+          <w:sz w:val="36"/>
+          <w:szCs w:val="36"/>
+          <w:lang w:val="en"/>
+        </w:rPr>
+        <w:t>char stacktop(struct stack *sp)</w:t>
+      </w:r>
+    </w:p>
+    <w:p>
+      <w:pPr>
+        <w:rPr>
+          <w:rFonts w:hint="default"/>
+          <w:sz w:val="36"/>
+          <w:szCs w:val="36"/>
+          <w:lang w:val="en"/>
+        </w:rPr>
+      </w:pPr>
+      <w:r>
+        <w:rPr>
+          <w:rFonts w:hint="default"/>
+          <w:sz w:val="36"/>
+          <w:szCs w:val="36"/>
+          <w:lang w:val="en"/>
+        </w:rPr>
+        <w:t>{</w:t>
+      </w:r>
+    </w:p>
+    <w:p>
+      <w:pPr>
+        <w:rPr>
+          <w:rFonts w:hint="default"/>
+          <w:sz w:val="36"/>
+          <w:szCs w:val="36"/>
+          <w:lang w:val="en"/>
+        </w:rPr>
+      </w:pPr>
+      <w:r>
+        <w:rPr>
+          <w:rFonts w:hint="default"/>
+          <w:sz w:val="36"/>
+          <w:szCs w:val="36"/>
+          <w:lang w:val="en"/>
+        </w:rPr>
+        <w:t>return sp-&gt;array[sp-&gt;top];</w:t>
+      </w:r>
+    </w:p>
+    <w:p>
+      <w:pPr>
+        <w:rPr>
+          <w:rFonts w:hint="default"/>
+          <w:sz w:val="36"/>
+          <w:szCs w:val="36"/>
+          <w:lang w:val="en"/>
+        </w:rPr>
+      </w:pPr>
+      <w:r>
+        <w:rPr>
+          <w:rFonts w:hint="default"/>
+          <w:sz w:val="36"/>
+          <w:szCs w:val="36"/>
+          <w:lang w:val="en"/>
+        </w:rPr>
+        <w:t>}</w:t>
+      </w:r>
+    </w:p>
+    <w:p>
+      <w:pPr>
+        <w:rPr>
+          <w:rFonts w:hint="default"/>
+          <w:sz w:val="36"/>
+          <w:szCs w:val="36"/>
+          <w:lang w:val="en"/>
+        </w:rPr>
+      </w:pPr>
+      <w:r>
+        <w:rPr>
+          <w:rFonts w:hint="default"/>
+          <w:sz w:val="36"/>
+          <w:szCs w:val="36"/>
+          <w:lang w:val="en"/>
+        </w:rPr>
+        <w:t>void  push(struct stack *sp, char operant)</w:t>
+      </w:r>
+    </w:p>
+    <w:p>
+      <w:pPr>
+        <w:rPr>
+          <w:rFonts w:hint="default"/>
+          <w:sz w:val="36"/>
+          <w:szCs w:val="36"/>
+          <w:lang w:val="en"/>
+        </w:rPr>
+      </w:pPr>
+      <w:r>
+        <w:rPr>
+          <w:rFonts w:hint="default"/>
+          <w:sz w:val="36"/>
+          <w:szCs w:val="36"/>
+          <w:lang w:val="en"/>
+        </w:rPr>
+        <w:t>{</w:t>
+      </w:r>
+    </w:p>
+    <w:p>
+      <w:pPr>
+        <w:rPr>
+          <w:rFonts w:hint="default"/>
+          <w:sz w:val="36"/>
+          <w:szCs w:val="36"/>
+          <w:lang w:val="en"/>
+        </w:rPr>
+      </w:pPr>
+      <w:r>
+        <w:rPr>
+          <w:rFonts w:hint="default"/>
+          <w:sz w:val="36"/>
+          <w:szCs w:val="36"/>
+          <w:lang w:val="en"/>
+        </w:rPr>
+        <w:t>sp-&gt;top++;</w:t>
+      </w:r>
+    </w:p>
+    <w:p>
+      <w:pPr>
+        <w:rPr>
+          <w:rFonts w:hint="default"/>
+          <w:sz w:val="36"/>
+          <w:szCs w:val="36"/>
+          <w:lang w:val="en"/>
+        </w:rPr>
+      </w:pPr>
+      <w:r>
+        <w:rPr>
+          <w:rFonts w:hint="default"/>
+          <w:sz w:val="36"/>
+          <w:szCs w:val="36"/>
+          <w:lang w:val="en"/>
+        </w:rPr>
+        <w:t>sp-&gt; array[sp-&gt;top]= operant;</w:t>
+      </w:r>
+    </w:p>
+    <w:p>
+      <w:pPr>
+        <w:rPr>
+          <w:rFonts w:hint="default"/>
+          <w:sz w:val="36"/>
+          <w:szCs w:val="36"/>
+          <w:lang w:val="en"/>
+        </w:rPr>
+      </w:pPr>
+      <w:r>
+        <w:rPr>
+          <w:rFonts w:hint="default"/>
+          <w:sz w:val="36"/>
+          <w:szCs w:val="36"/>
+          <w:lang w:val="en"/>
+        </w:rPr>
+        <w:t>}</w:t>
+      </w:r>
+    </w:p>
+    <w:p>
+      <w:pPr>
+        <w:rPr>
+          <w:rFonts w:hint="default"/>
+          <w:sz w:val="36"/>
+          <w:szCs w:val="36"/>
+          <w:lang w:val="en"/>
+        </w:rPr>
+      </w:pPr>
+    </w:p>
+    <w:p>
+      <w:pPr>
+        <w:rPr>
+          <w:rFonts w:hint="default"/>
+          <w:sz w:val="36"/>
+          <w:szCs w:val="36"/>
+          <w:lang w:val="en"/>
+        </w:rPr>
+      </w:pPr>
+      <w:r>
+        <w:rPr>
+          <w:rFonts w:hint="default"/>
+          <w:sz w:val="36"/>
+          <w:szCs w:val="36"/>
+          <w:lang w:val="en"/>
+        </w:rPr>
+        <w:t>char pop(struct stack *sp)</w:t>
+      </w:r>
+    </w:p>
+    <w:p>
+      <w:pPr>
+        <w:rPr>
+          <w:rFonts w:hint="default"/>
+          <w:sz w:val="36"/>
+          <w:szCs w:val="36"/>
+          <w:lang w:val="en"/>
+        </w:rPr>
+      </w:pPr>
+      <w:r>
+        <w:rPr>
+          <w:rFonts w:hint="default"/>
+          <w:sz w:val="36"/>
+          <w:szCs w:val="36"/>
+          <w:lang w:val="en"/>
+        </w:rPr>
+        <w:t>{</w:t>
+      </w:r>
+    </w:p>
+    <w:p>
+      <w:pPr>
+        <w:rPr>
+          <w:rFonts w:hint="default"/>
+          <w:sz w:val="36"/>
+          <w:szCs w:val="36"/>
+          <w:lang w:val="en"/>
+        </w:rPr>
+      </w:pPr>
+      <w:r>
+        <w:rPr>
+          <w:rFonts w:hint="default"/>
+          <w:sz w:val="36"/>
+          <w:szCs w:val="36"/>
+          <w:lang w:val="en"/>
+        </w:rPr>
+        <w:tab/>
+      </w:r>
+      <w:r>
+        <w:rPr>
+          <w:rFonts w:hint="default"/>
+          <w:sz w:val="36"/>
+          <w:szCs w:val="36"/>
+          <w:lang w:val="en"/>
+        </w:rPr>
+        <w:t>if (is_empty(sp))</w:t>
+      </w:r>
+    </w:p>
+    <w:p>
+      <w:pPr>
+        <w:rPr>
+          <w:rFonts w:hint="default"/>
+          <w:sz w:val="36"/>
+          <w:szCs w:val="36"/>
+          <w:lang w:val="en"/>
+        </w:rPr>
+      </w:pPr>
+      <w:r>
+        <w:rPr>
+          <w:rFonts w:hint="default"/>
+          <w:sz w:val="36"/>
+          <w:szCs w:val="36"/>
+          <w:lang w:val="en"/>
+        </w:rPr>
+        <w:tab/>
+      </w:r>
+      <w:r>
+        <w:rPr>
+          <w:rFonts w:hint="default"/>
+          <w:sz w:val="36"/>
+          <w:szCs w:val="36"/>
+          <w:lang w:val="en"/>
+        </w:rPr>
+        <w:t>{</w:t>
+      </w:r>
+    </w:p>
+    <w:p>
+      <w:pPr>
+        <w:rPr>
+          <w:rFonts w:hint="default"/>
+          <w:sz w:val="36"/>
+          <w:szCs w:val="36"/>
+          <w:lang w:val="en"/>
+        </w:rPr>
+      </w:pPr>
+      <w:r>
+        <w:rPr>
+          <w:rFonts w:hint="default"/>
+          <w:sz w:val="36"/>
+          <w:szCs w:val="36"/>
+          <w:lang w:val="en"/>
+        </w:rPr>
+        <w:tab/>
+      </w:r>
+      <w:r>
+        <w:rPr>
+          <w:rFonts w:hint="default"/>
+          <w:sz w:val="36"/>
+          <w:szCs w:val="36"/>
+          <w:lang w:val="en"/>
+        </w:rPr>
+        <w:t>printf("stack underflow! cannot pop from the stack \n");</w:t>
+      </w:r>
+    </w:p>
+    <w:p>
+      <w:pPr>
+        <w:rPr>
+          <w:rFonts w:hint="default"/>
+          <w:sz w:val="36"/>
+          <w:szCs w:val="36"/>
+          <w:lang w:val="en"/>
+        </w:rPr>
+      </w:pPr>
+      <w:r>
+        <w:rPr>
+          <w:rFonts w:hint="default"/>
+          <w:sz w:val="36"/>
+          <w:szCs w:val="36"/>
+          <w:lang w:val="en"/>
+        </w:rPr>
+        <w:tab/>
+      </w:r>
+      <w:r>
+        <w:rPr>
+          <w:rFonts w:hint="default"/>
+          <w:sz w:val="36"/>
+          <w:szCs w:val="36"/>
+          <w:lang w:val="en"/>
+        </w:rPr>
+        <w:t>return -1;</w:t>
+      </w:r>
+    </w:p>
+    <w:p>
+      <w:pPr>
+        <w:rPr>
+          <w:rFonts w:hint="default"/>
+          <w:sz w:val="36"/>
+          <w:szCs w:val="36"/>
+          <w:lang w:val="en"/>
+        </w:rPr>
+      </w:pPr>
+      <w:r>
+        <w:rPr>
+          <w:rFonts w:hint="default"/>
+          <w:sz w:val="36"/>
+          <w:szCs w:val="36"/>
+          <w:lang w:val="en"/>
+        </w:rPr>
+        <w:tab/>
+      </w:r>
+      <w:r>
+        <w:rPr>
+          <w:rFonts w:hint="default"/>
+          <w:sz w:val="36"/>
+          <w:szCs w:val="36"/>
+          <w:lang w:val="en"/>
+        </w:rPr>
+        <w:t>}</w:t>
+      </w:r>
+    </w:p>
+    <w:p>
+      <w:pPr>
+        <w:rPr>
+          <w:rFonts w:hint="default"/>
+          <w:sz w:val="36"/>
+          <w:szCs w:val="36"/>
+          <w:lang w:val="en"/>
+        </w:rPr>
+      </w:pPr>
+      <w:r>
+        <w:rPr>
+          <w:rFonts w:hint="default"/>
+          <w:sz w:val="36"/>
+          <w:szCs w:val="36"/>
+          <w:lang w:val="en"/>
+        </w:rPr>
+        <w:tab/>
+      </w:r>
+      <w:r>
+        <w:rPr>
+          <w:rFonts w:hint="default"/>
+          <w:sz w:val="36"/>
+          <w:szCs w:val="36"/>
+          <w:lang w:val="en"/>
+        </w:rPr>
+        <w:t>else</w:t>
+      </w:r>
+    </w:p>
+    <w:p>
+      <w:pPr>
+        <w:rPr>
+          <w:rFonts w:hint="default"/>
+          <w:sz w:val="36"/>
+          <w:szCs w:val="36"/>
+          <w:lang w:val="en"/>
+        </w:rPr>
+      </w:pPr>
+      <w:r>
+        <w:rPr>
+          <w:rFonts w:hint="default"/>
+          <w:sz w:val="36"/>
+          <w:szCs w:val="36"/>
+          <w:lang w:val="en"/>
+        </w:rPr>
+        <w:tab/>
+      </w:r>
+      <w:r>
+        <w:rPr>
+          <w:rFonts w:hint="default"/>
+          <w:sz w:val="36"/>
+          <w:szCs w:val="36"/>
+          <w:lang w:val="en"/>
+        </w:rPr>
+        <w:t>{</w:t>
+      </w:r>
+      <w:r>
+        <w:rPr>
+          <w:rFonts w:hint="default"/>
+          <w:sz w:val="36"/>
+          <w:szCs w:val="36"/>
+          <w:lang w:val="en"/>
+        </w:rPr>
+        <w:tab/>
+      </w:r>
+      <w:r>
+        <w:rPr>
+          <w:rFonts w:hint="default"/>
+          <w:sz w:val="36"/>
+          <w:szCs w:val="36"/>
+          <w:lang w:val="en"/>
+        </w:rPr>
+        <w:tab/>
+      </w:r>
+    </w:p>
+    <w:p>
+      <w:pPr>
+        <w:rPr>
+          <w:rFonts w:hint="default"/>
+          <w:sz w:val="36"/>
+          <w:szCs w:val="36"/>
+          <w:lang w:val="en"/>
+        </w:rPr>
+      </w:pPr>
+      <w:r>
+        <w:rPr>
+          <w:rFonts w:hint="default"/>
+          <w:sz w:val="36"/>
+          <w:szCs w:val="36"/>
+          <w:lang w:val="en"/>
+        </w:rPr>
+        <w:tab/>
+      </w:r>
+      <w:r>
+        <w:rPr>
+          <w:rFonts w:hint="default"/>
+          <w:sz w:val="36"/>
+          <w:szCs w:val="36"/>
+          <w:lang w:val="en"/>
+        </w:rPr>
+        <w:t>char value;</w:t>
+      </w:r>
+    </w:p>
+    <w:p>
+      <w:pPr>
+        <w:rPr>
+          <w:rFonts w:hint="default"/>
+          <w:sz w:val="36"/>
+          <w:szCs w:val="36"/>
+          <w:lang w:val="en"/>
+        </w:rPr>
+      </w:pPr>
+      <w:r>
+        <w:rPr>
+          <w:rFonts w:hint="default"/>
+          <w:sz w:val="36"/>
+          <w:szCs w:val="36"/>
+          <w:lang w:val="en"/>
+        </w:rPr>
+        <w:t>value=sp-&gt;array[sp-&gt;top];</w:t>
+      </w:r>
+    </w:p>
+    <w:p>
+      <w:pPr>
+        <w:rPr>
+          <w:rFonts w:hint="default"/>
+          <w:sz w:val="36"/>
+          <w:szCs w:val="36"/>
+          <w:lang w:val="en"/>
+        </w:rPr>
+      </w:pPr>
+      <w:r>
+        <w:rPr>
+          <w:rFonts w:hint="default"/>
+          <w:sz w:val="36"/>
+          <w:szCs w:val="36"/>
+          <w:lang w:val="en"/>
+        </w:rPr>
+        <w:t>sp-&gt;top--;</w:t>
+      </w:r>
+    </w:p>
+    <w:p>
+      <w:pPr>
+        <w:rPr>
+          <w:rFonts w:hint="default"/>
+          <w:sz w:val="36"/>
+          <w:szCs w:val="36"/>
+          <w:lang w:val="en"/>
+        </w:rPr>
+      </w:pPr>
+      <w:r>
+        <w:rPr>
+          <w:rFonts w:hint="default"/>
+          <w:sz w:val="36"/>
+          <w:szCs w:val="36"/>
+          <w:lang w:val="en"/>
+        </w:rPr>
+        <w:t>return value;</w:t>
+      </w:r>
+    </w:p>
+    <w:p>
+      <w:pPr>
+        <w:rPr>
+          <w:rFonts w:hint="default"/>
+          <w:sz w:val="36"/>
+          <w:szCs w:val="36"/>
+          <w:lang w:val="en"/>
+        </w:rPr>
+      </w:pPr>
+      <w:r>
+        <w:rPr>
+          <w:rFonts w:hint="default"/>
+          <w:sz w:val="36"/>
+          <w:szCs w:val="36"/>
+          <w:lang w:val="en"/>
+        </w:rPr>
+        <w:t>}</w:t>
+      </w:r>
+    </w:p>
+    <w:p>
+      <w:pPr>
+        <w:rPr>
+          <w:rFonts w:hint="default"/>
+          <w:sz w:val="36"/>
+          <w:szCs w:val="36"/>
+          <w:lang w:val="en"/>
+        </w:rPr>
+      </w:pPr>
+      <w:r>
+        <w:rPr>
+          <w:rFonts w:hint="default"/>
+          <w:sz w:val="36"/>
+          <w:szCs w:val="36"/>
+          <w:lang w:val="en"/>
+        </w:rPr>
+        <w:t>}</w:t>
+      </w:r>
+    </w:p>
+    <w:p>
+      <w:pPr>
+        <w:rPr>
+          <w:rFonts w:hint="default"/>
+          <w:sz w:val="36"/>
+          <w:szCs w:val="36"/>
+          <w:lang w:val="en"/>
+        </w:rPr>
+      </w:pPr>
+    </w:p>
+    <w:p>
+      <w:pPr>
+        <w:rPr>
+          <w:rFonts w:hint="default"/>
+          <w:sz w:val="36"/>
+          <w:szCs w:val="36"/>
+          <w:lang w:val="en"/>
+        </w:rPr>
+      </w:pPr>
+      <w:r>
+        <w:rPr>
+          <w:rFonts w:hint="default"/>
+          <w:sz w:val="36"/>
+          <w:szCs w:val="36"/>
+          <w:lang w:val="en"/>
+        </w:rPr>
+        <w:t>char * infix(char * s)</w:t>
+      </w:r>
+    </w:p>
+    <w:p>
+      <w:pPr>
+        <w:rPr>
+          <w:rFonts w:hint="default"/>
+          <w:sz w:val="36"/>
+          <w:szCs w:val="36"/>
+          <w:lang w:val="en"/>
+        </w:rPr>
+      </w:pPr>
+      <w:r>
+        <w:rPr>
+          <w:rFonts w:hint="default"/>
+          <w:sz w:val="36"/>
+          <w:szCs w:val="36"/>
+          <w:lang w:val="en"/>
+        </w:rPr>
+        <w:t>{</w:t>
+      </w:r>
+    </w:p>
+    <w:p>
+      <w:pPr>
+        <w:rPr>
+          <w:rFonts w:hint="default"/>
+          <w:sz w:val="36"/>
+          <w:szCs w:val="36"/>
+          <w:lang w:val="en"/>
+        </w:rPr>
+      </w:pPr>
+      <w:r>
+        <w:rPr>
+          <w:rFonts w:hint="default"/>
+          <w:sz w:val="36"/>
+          <w:szCs w:val="36"/>
+          <w:lang w:val="en"/>
+        </w:rPr>
+        <w:t>printf("enter the expression \n ");</w:t>
+      </w:r>
+    </w:p>
+    <w:p>
+      <w:pPr>
+        <w:rPr>
+          <w:rFonts w:hint="default"/>
+          <w:sz w:val="36"/>
+          <w:szCs w:val="36"/>
+          <w:lang w:val="en"/>
+        </w:rPr>
+      </w:pPr>
+      <w:r>
+        <w:rPr>
+          <w:rFonts w:hint="default"/>
+          <w:sz w:val="36"/>
+          <w:szCs w:val="36"/>
+          <w:lang w:val="en"/>
+        </w:rPr>
+        <w:t>__fpurge(stdin);</w:t>
+      </w:r>
+    </w:p>
+    <w:p>
+      <w:pPr>
+        <w:rPr>
+          <w:rFonts w:hint="default"/>
+          <w:sz w:val="36"/>
+          <w:szCs w:val="36"/>
+          <w:lang w:val="en"/>
+        </w:rPr>
+      </w:pPr>
+      <w:r>
+        <w:rPr>
+          <w:rFonts w:hint="default"/>
+          <w:sz w:val="36"/>
+          <w:szCs w:val="36"/>
+          <w:lang w:val="en"/>
+        </w:rPr>
+        <w:t>gets(s);</w:t>
+      </w:r>
+    </w:p>
+    <w:p>
+      <w:pPr>
+        <w:rPr>
+          <w:rFonts w:hint="default"/>
+          <w:sz w:val="36"/>
+          <w:szCs w:val="36"/>
+          <w:lang w:val="en"/>
+        </w:rPr>
+      </w:pPr>
+      <w:r>
+        <w:rPr>
+          <w:rFonts w:hint="default"/>
+          <w:sz w:val="36"/>
+          <w:szCs w:val="36"/>
+          <w:lang w:val="en"/>
+        </w:rPr>
+        <w:t>return s;</w:t>
+      </w:r>
+    </w:p>
+    <w:p>
+      <w:pPr>
+        <w:rPr>
+          <w:rFonts w:hint="default"/>
+          <w:sz w:val="36"/>
+          <w:szCs w:val="36"/>
+          <w:lang w:val="en"/>
+        </w:rPr>
+      </w:pPr>
+      <w:r>
+        <w:rPr>
+          <w:rFonts w:hint="default"/>
+          <w:sz w:val="36"/>
+          <w:szCs w:val="36"/>
+          <w:lang w:val="en"/>
+        </w:rPr>
+        <w:t>}</w:t>
+      </w:r>
+    </w:p>
+    <w:p>
+      <w:pPr>
+        <w:rPr>
+          <w:rFonts w:hint="default"/>
+          <w:sz w:val="36"/>
+          <w:szCs w:val="36"/>
+          <w:lang w:val="en"/>
+        </w:rPr>
+      </w:pPr>
+    </w:p>
+    <w:p>
+      <w:pPr>
+        <w:rPr>
+          <w:rFonts w:hint="default"/>
+          <w:sz w:val="36"/>
+          <w:szCs w:val="36"/>
+          <w:lang w:val="en"/>
+        </w:rPr>
+      </w:pPr>
+      <w:r>
+        <w:rPr>
+          <w:rFonts w:hint="default"/>
+          <w:sz w:val="36"/>
+          <w:szCs w:val="36"/>
+          <w:lang w:val="en"/>
+        </w:rPr>
+        <w:t>int precedence(char ch)</w:t>
+      </w:r>
+    </w:p>
+    <w:p>
+      <w:pPr>
+        <w:rPr>
+          <w:rFonts w:hint="default"/>
+          <w:sz w:val="36"/>
+          <w:szCs w:val="36"/>
+          <w:lang w:val="en"/>
+        </w:rPr>
+      </w:pPr>
+      <w:r>
+        <w:rPr>
+          <w:rFonts w:hint="default"/>
+          <w:sz w:val="36"/>
+          <w:szCs w:val="36"/>
+          <w:lang w:val="en"/>
+        </w:rPr>
+        <w:t>{</w:t>
+      </w:r>
+    </w:p>
+    <w:p>
+      <w:pPr>
+        <w:rPr>
+          <w:rFonts w:hint="default"/>
+          <w:sz w:val="36"/>
+          <w:szCs w:val="36"/>
+          <w:lang w:val="en"/>
+        </w:rPr>
+      </w:pPr>
+      <w:r>
+        <w:rPr>
+          <w:rFonts w:hint="default"/>
+          <w:sz w:val="36"/>
+          <w:szCs w:val="36"/>
+          <w:lang w:val="en"/>
+        </w:rPr>
+        <w:tab/>
+      </w:r>
+      <w:r>
+        <w:rPr>
+          <w:rFonts w:hint="default"/>
+          <w:sz w:val="36"/>
+          <w:szCs w:val="36"/>
+          <w:lang w:val="en"/>
+        </w:rPr>
+        <w:t>if(ch == '*' || ch== '/')</w:t>
+      </w:r>
+    </w:p>
+    <w:p>
+      <w:pPr>
+        <w:rPr>
+          <w:rFonts w:hint="default"/>
+          <w:sz w:val="36"/>
+          <w:szCs w:val="36"/>
+          <w:lang w:val="en"/>
+        </w:rPr>
+      </w:pPr>
+      <w:r>
+        <w:rPr>
+          <w:rFonts w:hint="default"/>
+          <w:sz w:val="36"/>
+          <w:szCs w:val="36"/>
+          <w:lang w:val="en"/>
+        </w:rPr>
+        <w:tab/>
+      </w:r>
+      <w:r>
+        <w:rPr>
+          <w:rFonts w:hint="default"/>
+          <w:sz w:val="36"/>
+          <w:szCs w:val="36"/>
+          <w:lang w:val="en"/>
+        </w:rPr>
+        <w:tab/>
+      </w:r>
+      <w:r>
+        <w:rPr>
+          <w:rFonts w:hint="default"/>
+          <w:sz w:val="36"/>
+          <w:szCs w:val="36"/>
+          <w:lang w:val="en"/>
+        </w:rPr>
+        <w:t>return 3;</w:t>
+      </w:r>
+    </w:p>
+    <w:p>
+      <w:pPr>
+        <w:rPr>
+          <w:rFonts w:hint="default"/>
+          <w:sz w:val="36"/>
+          <w:szCs w:val="36"/>
+          <w:lang w:val="en"/>
+        </w:rPr>
+      </w:pPr>
+      <w:r>
+        <w:rPr>
+          <w:rFonts w:hint="default"/>
+          <w:sz w:val="36"/>
+          <w:szCs w:val="36"/>
+          <w:lang w:val="en"/>
+        </w:rPr>
+        <w:tab/>
+      </w:r>
+      <w:r>
+        <w:rPr>
+          <w:rFonts w:hint="default"/>
+          <w:sz w:val="36"/>
+          <w:szCs w:val="36"/>
+          <w:lang w:val="en"/>
+        </w:rPr>
+        <w:t>else if(ch == '+'||ch =='-')</w:t>
+      </w:r>
+    </w:p>
+    <w:p>
+      <w:pPr>
+        <w:rPr>
+          <w:rFonts w:hint="default"/>
+          <w:sz w:val="36"/>
+          <w:szCs w:val="36"/>
+          <w:lang w:val="en"/>
+        </w:rPr>
+      </w:pPr>
+      <w:r>
+        <w:rPr>
+          <w:rFonts w:hint="default"/>
+          <w:sz w:val="36"/>
+          <w:szCs w:val="36"/>
+          <w:lang w:val="en"/>
+        </w:rPr>
+        <w:tab/>
+      </w:r>
+      <w:r>
+        <w:rPr>
+          <w:rFonts w:hint="default"/>
+          <w:sz w:val="36"/>
+          <w:szCs w:val="36"/>
+          <w:lang w:val="en"/>
+        </w:rPr>
+        <w:t xml:space="preserve">       return 2;</w:t>
+      </w:r>
+    </w:p>
+    <w:p>
+      <w:pPr>
+        <w:rPr>
+          <w:rFonts w:hint="default"/>
+          <w:sz w:val="36"/>
+          <w:szCs w:val="36"/>
+          <w:lang w:val="en"/>
+        </w:rPr>
+      </w:pPr>
+      <w:r>
+        <w:rPr>
+          <w:rFonts w:hint="default"/>
+          <w:sz w:val="36"/>
+          <w:szCs w:val="36"/>
+          <w:lang w:val="en"/>
+        </w:rPr>
+        <w:tab/>
+      </w:r>
+      <w:r>
+        <w:rPr>
+          <w:rFonts w:hint="default"/>
+          <w:sz w:val="36"/>
+          <w:szCs w:val="36"/>
+          <w:lang w:val="en"/>
+        </w:rPr>
+        <w:t xml:space="preserve">else </w:t>
+      </w:r>
+    </w:p>
+    <w:p>
+      <w:pPr>
+        <w:rPr>
+          <w:rFonts w:hint="default"/>
+          <w:sz w:val="36"/>
+          <w:szCs w:val="36"/>
+          <w:lang w:val="en"/>
+        </w:rPr>
+      </w:pPr>
+      <w:r>
+        <w:rPr>
+          <w:rFonts w:hint="default"/>
+          <w:sz w:val="36"/>
+          <w:szCs w:val="36"/>
+          <w:lang w:val="en"/>
+        </w:rPr>
+        <w:tab/>
+      </w:r>
+      <w:r>
+        <w:rPr>
+          <w:rFonts w:hint="default"/>
+          <w:sz w:val="36"/>
+          <w:szCs w:val="36"/>
+          <w:lang w:val="en"/>
+        </w:rPr>
+        <w:t>return 0;</w:t>
+      </w:r>
+      <w:r>
+        <w:rPr>
+          <w:rFonts w:hint="default"/>
+          <w:sz w:val="36"/>
+          <w:szCs w:val="36"/>
+          <w:lang w:val="en"/>
+        </w:rPr>
+        <w:tab/>
+      </w:r>
+    </w:p>
+    <w:p>
+      <w:pPr>
+        <w:rPr>
+          <w:rFonts w:hint="default"/>
+          <w:sz w:val="36"/>
+          <w:szCs w:val="36"/>
+          <w:lang w:val="en"/>
+        </w:rPr>
+      </w:pPr>
+    </w:p>
+    <w:p>
+      <w:pPr>
+        <w:rPr>
+          <w:rFonts w:hint="default"/>
+          <w:sz w:val="36"/>
+          <w:szCs w:val="36"/>
+          <w:lang w:val="en"/>
+        </w:rPr>
+      </w:pPr>
+      <w:r>
+        <w:rPr>
+          <w:rFonts w:hint="default"/>
+          <w:sz w:val="36"/>
+          <w:szCs w:val="36"/>
+          <w:lang w:val="en"/>
+        </w:rPr>
+        <w:t>}</w:t>
+      </w:r>
+    </w:p>
+    <w:p>
+      <w:pPr>
+        <w:rPr>
+          <w:rFonts w:hint="default"/>
+          <w:sz w:val="36"/>
+          <w:szCs w:val="36"/>
+          <w:lang w:val="en"/>
+        </w:rPr>
+      </w:pPr>
+    </w:p>
+    <w:p>
+      <w:pPr>
+        <w:rPr>
+          <w:rFonts w:hint="default"/>
+          <w:sz w:val="36"/>
+          <w:szCs w:val="36"/>
+          <w:lang w:val="en"/>
+        </w:rPr>
+      </w:pPr>
+      <w:r>
+        <w:rPr>
+          <w:rFonts w:hint="default"/>
+          <w:sz w:val="36"/>
+          <w:szCs w:val="36"/>
+          <w:lang w:val="en"/>
+        </w:rPr>
+        <w:t>int is_operator(char ch)</w:t>
+      </w:r>
+    </w:p>
+    <w:p>
+      <w:pPr>
+        <w:rPr>
+          <w:rFonts w:hint="default"/>
+          <w:sz w:val="36"/>
+          <w:szCs w:val="36"/>
+          <w:lang w:val="en"/>
+        </w:rPr>
+      </w:pPr>
+      <w:r>
+        <w:rPr>
+          <w:rFonts w:hint="default"/>
+          <w:sz w:val="36"/>
+          <w:szCs w:val="36"/>
+          <w:lang w:val="en"/>
+        </w:rPr>
+        <w:t>{</w:t>
+      </w:r>
+    </w:p>
+    <w:p>
+      <w:pPr>
+        <w:rPr>
+          <w:rFonts w:hint="default"/>
+          <w:sz w:val="36"/>
+          <w:szCs w:val="36"/>
+          <w:lang w:val="en"/>
+        </w:rPr>
+      </w:pPr>
+      <w:r>
+        <w:rPr>
+          <w:rFonts w:hint="default"/>
+          <w:sz w:val="36"/>
+          <w:szCs w:val="36"/>
+          <w:lang w:val="en"/>
+        </w:rPr>
+        <w:t>if (ch== '+' || ch== '-'||ch=='*'||ch == '/')</w:t>
+      </w:r>
+    </w:p>
+    <w:p>
+      <w:pPr>
+        <w:rPr>
+          <w:rFonts w:hint="default"/>
+          <w:sz w:val="36"/>
+          <w:szCs w:val="36"/>
+          <w:lang w:val="en"/>
+        </w:rPr>
+      </w:pPr>
+      <w:r>
+        <w:rPr>
+          <w:rFonts w:hint="default"/>
+          <w:sz w:val="36"/>
+          <w:szCs w:val="36"/>
+          <w:lang w:val="en"/>
+        </w:rPr>
+        <w:tab/>
+      </w:r>
+      <w:r>
+        <w:rPr>
+          <w:rFonts w:hint="default"/>
+          <w:sz w:val="36"/>
+          <w:szCs w:val="36"/>
+          <w:lang w:val="en"/>
+        </w:rPr>
+        <w:t>return 1;</w:t>
+      </w:r>
+    </w:p>
+    <w:p>
+      <w:pPr>
+        <w:rPr>
+          <w:rFonts w:hint="default"/>
+          <w:sz w:val="36"/>
+          <w:szCs w:val="36"/>
+          <w:lang w:val="en"/>
+        </w:rPr>
+      </w:pPr>
+      <w:r>
+        <w:rPr>
+          <w:rFonts w:hint="default"/>
+          <w:sz w:val="36"/>
+          <w:szCs w:val="36"/>
+          <w:lang w:val="en"/>
+        </w:rPr>
+        <w:t xml:space="preserve">else </w:t>
+      </w:r>
+    </w:p>
+    <w:p>
+      <w:pPr>
+        <w:rPr>
+          <w:rFonts w:hint="default"/>
+          <w:sz w:val="36"/>
+          <w:szCs w:val="36"/>
+          <w:lang w:val="en"/>
+        </w:rPr>
+      </w:pPr>
+      <w:r>
+        <w:rPr>
+          <w:rFonts w:hint="default"/>
+          <w:sz w:val="36"/>
+          <w:szCs w:val="36"/>
+          <w:lang w:val="en"/>
+        </w:rPr>
+        <w:tab/>
+      </w:r>
+      <w:r>
+        <w:rPr>
+          <w:rFonts w:hint="default"/>
+          <w:sz w:val="36"/>
+          <w:szCs w:val="36"/>
+          <w:lang w:val="en"/>
+        </w:rPr>
+        <w:t>return 0;</w:t>
+      </w:r>
+    </w:p>
+    <w:p>
+      <w:pPr>
+        <w:rPr>
+          <w:rFonts w:hint="default"/>
+          <w:sz w:val="36"/>
+          <w:szCs w:val="36"/>
+          <w:lang w:val="en"/>
+        </w:rPr>
+      </w:pPr>
+      <w:r>
+        <w:rPr>
+          <w:rFonts w:hint="default"/>
+          <w:sz w:val="36"/>
+          <w:szCs w:val="36"/>
+          <w:lang w:val="en"/>
+        </w:rPr>
+        <w:t>}</w:t>
+      </w:r>
+    </w:p>
+    <w:p>
+      <w:pPr>
+        <w:rPr>
+          <w:rFonts w:hint="default"/>
+          <w:sz w:val="36"/>
+          <w:szCs w:val="36"/>
+          <w:lang w:val="en"/>
+        </w:rPr>
+      </w:pPr>
+    </w:p>
+    <w:p>
+      <w:pPr>
+        <w:rPr>
+          <w:rFonts w:hint="default"/>
+          <w:sz w:val="36"/>
+          <w:szCs w:val="36"/>
+          <w:lang w:val="en"/>
+        </w:rPr>
+      </w:pPr>
+      <w:r>
+        <w:rPr>
+          <w:rFonts w:hint="default"/>
+          <w:sz w:val="36"/>
+          <w:szCs w:val="36"/>
+          <w:lang w:val="en"/>
+        </w:rPr>
+        <w:t>char * infix_to_postfix(char * infix)</w:t>
+      </w:r>
+    </w:p>
+    <w:p>
+      <w:pPr>
+        <w:rPr>
+          <w:rFonts w:hint="default"/>
+          <w:sz w:val="36"/>
+          <w:szCs w:val="36"/>
+          <w:lang w:val="en"/>
+        </w:rPr>
+      </w:pPr>
+      <w:r>
+        <w:rPr>
+          <w:rFonts w:hint="default"/>
+          <w:sz w:val="36"/>
+          <w:szCs w:val="36"/>
+          <w:lang w:val="en"/>
+        </w:rPr>
+        <w:t>{</w:t>
+      </w:r>
+    </w:p>
+    <w:p>
+      <w:pPr>
+        <w:rPr>
+          <w:rFonts w:hint="default"/>
+          <w:sz w:val="36"/>
+          <w:szCs w:val="36"/>
+          <w:lang w:val="en"/>
+        </w:rPr>
+      </w:pPr>
+      <w:r>
+        <w:rPr>
+          <w:rFonts w:hint="default"/>
+          <w:sz w:val="36"/>
+          <w:szCs w:val="36"/>
+          <w:lang w:val="en"/>
+        </w:rPr>
+        <w:t>int l ,i=0,j=0;</w:t>
+      </w:r>
+    </w:p>
+    <w:p>
+      <w:pPr>
+        <w:rPr>
+          <w:rFonts w:hint="default"/>
+          <w:sz w:val="36"/>
+          <w:szCs w:val="36"/>
+          <w:lang w:val="en"/>
+        </w:rPr>
+      </w:pPr>
+      <w:r>
+        <w:rPr>
+          <w:rFonts w:hint="default"/>
+          <w:sz w:val="36"/>
+          <w:szCs w:val="36"/>
+          <w:lang w:val="en"/>
+        </w:rPr>
+        <w:t>l=strlen(infix);</w:t>
+      </w:r>
+    </w:p>
+    <w:p>
+      <w:pPr>
+        <w:rPr>
+          <w:rFonts w:hint="default"/>
+          <w:sz w:val="36"/>
+          <w:szCs w:val="36"/>
+          <w:lang w:val="en"/>
+        </w:rPr>
+      </w:pPr>
+      <w:r>
+        <w:rPr>
+          <w:rFonts w:hint="default"/>
+          <w:sz w:val="36"/>
+          <w:szCs w:val="36"/>
+          <w:lang w:val="en"/>
+        </w:rPr>
+        <w:t>char * postfix=(char *)malloc((l+1)*sizeof(char));</w:t>
+      </w:r>
+    </w:p>
+    <w:p>
+      <w:pPr>
+        <w:rPr>
+          <w:rFonts w:hint="default"/>
+          <w:sz w:val="36"/>
+          <w:szCs w:val="36"/>
+          <w:lang w:val="en"/>
+        </w:rPr>
+      </w:pPr>
+      <w:r>
+        <w:rPr>
+          <w:rFonts w:hint="default"/>
+          <w:sz w:val="36"/>
+          <w:szCs w:val="36"/>
+          <w:lang w:val="en"/>
+        </w:rPr>
+        <w:t>struct stack *sp =(struct stack *)malloc(sizeof(struct stack));</w:t>
+      </w:r>
+    </w:p>
+    <w:p>
+      <w:pPr>
+        <w:rPr>
+          <w:rFonts w:hint="default"/>
+          <w:sz w:val="36"/>
+          <w:szCs w:val="36"/>
+          <w:lang w:val="en"/>
+        </w:rPr>
+      </w:pPr>
+      <w:r>
+        <w:rPr>
+          <w:rFonts w:hint="default"/>
+          <w:sz w:val="36"/>
+          <w:szCs w:val="36"/>
+          <w:lang w:val="en"/>
+        </w:rPr>
+        <w:t>sp-&gt;top =-1;</w:t>
+      </w:r>
+    </w:p>
+    <w:p>
+      <w:pPr>
+        <w:rPr>
+          <w:rFonts w:hint="default"/>
+          <w:sz w:val="36"/>
+          <w:szCs w:val="36"/>
+          <w:lang w:val="en"/>
+        </w:rPr>
+      </w:pPr>
+      <w:r>
+        <w:rPr>
+          <w:rFonts w:hint="default"/>
+          <w:sz w:val="36"/>
+          <w:szCs w:val="36"/>
+          <w:lang w:val="en"/>
+        </w:rPr>
+        <w:t>sp-&gt;size=l+1;</w:t>
+      </w:r>
+    </w:p>
+    <w:p>
+      <w:pPr>
+        <w:rPr>
+          <w:rFonts w:hint="default"/>
+          <w:sz w:val="36"/>
+          <w:szCs w:val="36"/>
+          <w:lang w:val="en"/>
+        </w:rPr>
+      </w:pPr>
+      <w:r>
+        <w:rPr>
+          <w:rFonts w:hint="default"/>
+          <w:sz w:val="36"/>
+          <w:szCs w:val="36"/>
+          <w:lang w:val="en"/>
+        </w:rPr>
+        <w:t>sp-&gt;array=(char *)malloc(sp-&gt;size *sizeof(char));</w:t>
+      </w:r>
+    </w:p>
+    <w:p>
+      <w:pPr>
+        <w:rPr>
+          <w:rFonts w:hint="default"/>
+          <w:sz w:val="36"/>
+          <w:szCs w:val="36"/>
+          <w:lang w:val="en"/>
+        </w:rPr>
+      </w:pPr>
+      <w:r>
+        <w:rPr>
+          <w:rFonts w:hint="default"/>
+          <w:sz w:val="36"/>
+          <w:szCs w:val="36"/>
+          <w:lang w:val="en"/>
+        </w:rPr>
+        <w:t>while (infix[i]!='\0')</w:t>
+      </w:r>
+    </w:p>
+    <w:p>
+      <w:pPr>
+        <w:rPr>
+          <w:rFonts w:hint="default"/>
+          <w:sz w:val="36"/>
+          <w:szCs w:val="36"/>
+          <w:lang w:val="en"/>
+        </w:rPr>
+      </w:pPr>
+      <w:r>
+        <w:rPr>
+          <w:rFonts w:hint="default"/>
+          <w:sz w:val="36"/>
+          <w:szCs w:val="36"/>
+          <w:lang w:val="en"/>
+        </w:rPr>
+        <w:t>{</w:t>
+      </w:r>
+    </w:p>
+    <w:p>
+      <w:pPr>
+        <w:rPr>
+          <w:rFonts w:hint="default"/>
+          <w:sz w:val="36"/>
+          <w:szCs w:val="36"/>
+          <w:lang w:val="en"/>
+        </w:rPr>
+      </w:pPr>
+      <w:r>
+        <w:rPr>
+          <w:rFonts w:hint="default"/>
+          <w:sz w:val="36"/>
+          <w:szCs w:val="36"/>
+          <w:lang w:val="en"/>
+        </w:rPr>
+        <w:t>if (!is_operator(infix[i]))</w:t>
+      </w:r>
+    </w:p>
+    <w:p>
+      <w:pPr>
+        <w:rPr>
+          <w:rFonts w:hint="default"/>
+          <w:sz w:val="36"/>
+          <w:szCs w:val="36"/>
+          <w:lang w:val="en"/>
+        </w:rPr>
+      </w:pPr>
+      <w:r>
+        <w:rPr>
+          <w:rFonts w:hint="default"/>
+          <w:sz w:val="36"/>
+          <w:szCs w:val="36"/>
+          <w:lang w:val="en"/>
+        </w:rPr>
+        <w:tab/>
+      </w:r>
+      <w:r>
+        <w:rPr>
+          <w:rFonts w:hint="default"/>
+          <w:sz w:val="36"/>
+          <w:szCs w:val="36"/>
+          <w:lang w:val="en"/>
+        </w:rPr>
+        <w:t>{</w:t>
+      </w:r>
+    </w:p>
+    <w:p>
+      <w:pPr>
+        <w:rPr>
+          <w:rFonts w:hint="default"/>
+          <w:sz w:val="36"/>
+          <w:szCs w:val="36"/>
+          <w:lang w:val="en"/>
+        </w:rPr>
+      </w:pPr>
+      <w:r>
+        <w:rPr>
+          <w:rFonts w:hint="default"/>
+          <w:sz w:val="36"/>
+          <w:szCs w:val="36"/>
+          <w:lang w:val="en"/>
+        </w:rPr>
+        <w:tab/>
+      </w:r>
+      <w:r>
+        <w:rPr>
+          <w:rFonts w:hint="default"/>
+          <w:sz w:val="36"/>
+          <w:szCs w:val="36"/>
+          <w:lang w:val="en"/>
+        </w:rPr>
+        <w:tab/>
+      </w:r>
+      <w:r>
+        <w:rPr>
+          <w:rFonts w:hint="default"/>
+          <w:sz w:val="36"/>
+          <w:szCs w:val="36"/>
+          <w:lang w:val="en"/>
+        </w:rPr>
+        <w:t>postfix[j]=infix[i];</w:t>
+      </w:r>
+    </w:p>
+    <w:p>
+      <w:pPr>
+        <w:rPr>
+          <w:rFonts w:hint="default"/>
+          <w:sz w:val="36"/>
+          <w:szCs w:val="36"/>
+          <w:lang w:val="en"/>
+        </w:rPr>
+      </w:pPr>
+      <w:r>
+        <w:rPr>
+          <w:rFonts w:hint="default"/>
+          <w:sz w:val="36"/>
+          <w:szCs w:val="36"/>
+          <w:lang w:val="en"/>
+        </w:rPr>
+        <w:tab/>
+      </w:r>
+      <w:r>
+        <w:rPr>
+          <w:rFonts w:hint="default"/>
+          <w:sz w:val="36"/>
+          <w:szCs w:val="36"/>
+          <w:lang w:val="en"/>
+        </w:rPr>
+        <w:tab/>
+      </w:r>
+      <w:r>
+        <w:rPr>
+          <w:rFonts w:hint="default"/>
+          <w:sz w:val="36"/>
+          <w:szCs w:val="36"/>
+          <w:lang w:val="en"/>
+        </w:rPr>
+        <w:t>i++;</w:t>
+      </w:r>
+    </w:p>
+    <w:p>
+      <w:pPr>
+        <w:rPr>
+          <w:rFonts w:hint="default"/>
+          <w:sz w:val="36"/>
+          <w:szCs w:val="36"/>
+          <w:lang w:val="en"/>
+        </w:rPr>
+      </w:pPr>
+      <w:r>
+        <w:rPr>
+          <w:rFonts w:hint="default"/>
+          <w:sz w:val="36"/>
+          <w:szCs w:val="36"/>
+          <w:lang w:val="en"/>
+        </w:rPr>
+        <w:tab/>
+      </w:r>
+      <w:r>
+        <w:rPr>
+          <w:rFonts w:hint="default"/>
+          <w:sz w:val="36"/>
+          <w:szCs w:val="36"/>
+          <w:lang w:val="en"/>
+        </w:rPr>
+        <w:tab/>
+      </w:r>
+      <w:r>
+        <w:rPr>
+          <w:rFonts w:hint="default"/>
+          <w:sz w:val="36"/>
+          <w:szCs w:val="36"/>
+          <w:lang w:val="en"/>
+        </w:rPr>
+        <w:t>j++;</w:t>
+      </w:r>
+    </w:p>
+    <w:p>
+      <w:pPr>
+        <w:rPr>
+          <w:rFonts w:hint="default"/>
+          <w:sz w:val="36"/>
+          <w:szCs w:val="36"/>
+          <w:lang w:val="en"/>
+        </w:rPr>
+      </w:pPr>
+      <w:r>
+        <w:rPr>
+          <w:rFonts w:hint="default"/>
+          <w:sz w:val="36"/>
+          <w:szCs w:val="36"/>
+          <w:lang w:val="en"/>
+        </w:rPr>
+        <w:tab/>
+      </w:r>
+      <w:r>
+        <w:rPr>
+          <w:rFonts w:hint="default"/>
+          <w:sz w:val="36"/>
+          <w:szCs w:val="36"/>
+          <w:lang w:val="en"/>
+        </w:rPr>
+        <w:t xml:space="preserve">} </w:t>
+      </w:r>
+      <w:r>
+        <w:rPr>
+          <w:rFonts w:hint="default"/>
+          <w:sz w:val="36"/>
+          <w:szCs w:val="36"/>
+          <w:lang w:val="en"/>
+        </w:rPr>
+        <w:tab/>
+      </w:r>
+    </w:p>
+    <w:p>
+      <w:pPr>
+        <w:rPr>
+          <w:rFonts w:hint="default"/>
+          <w:sz w:val="36"/>
+          <w:szCs w:val="36"/>
+          <w:lang w:val="en"/>
+        </w:rPr>
+      </w:pPr>
+      <w:r>
+        <w:rPr>
+          <w:rFonts w:hint="default"/>
+          <w:sz w:val="36"/>
+          <w:szCs w:val="36"/>
+          <w:lang w:val="en"/>
+        </w:rPr>
+        <w:t xml:space="preserve">else </w:t>
+      </w:r>
+    </w:p>
+    <w:p>
+      <w:pPr>
+        <w:rPr>
+          <w:rFonts w:hint="default"/>
+          <w:sz w:val="36"/>
+          <w:szCs w:val="36"/>
+          <w:lang w:val="en"/>
+        </w:rPr>
+      </w:pPr>
+      <w:r>
+        <w:rPr>
+          <w:rFonts w:hint="default"/>
+          <w:sz w:val="36"/>
+          <w:szCs w:val="36"/>
+          <w:lang w:val="en"/>
+        </w:rPr>
+        <w:t>{</w:t>
+      </w:r>
+    </w:p>
+    <w:p>
+      <w:pPr>
+        <w:rPr>
+          <w:rFonts w:hint="default"/>
+          <w:sz w:val="36"/>
+          <w:szCs w:val="36"/>
+          <w:lang w:val="en"/>
+        </w:rPr>
+      </w:pPr>
+      <w:r>
+        <w:rPr>
+          <w:rFonts w:hint="default"/>
+          <w:sz w:val="36"/>
+          <w:szCs w:val="36"/>
+          <w:lang w:val="en"/>
+        </w:rPr>
+        <w:tab/>
+      </w:r>
+      <w:r>
+        <w:rPr>
+          <w:rFonts w:hint="default"/>
+          <w:sz w:val="36"/>
+          <w:szCs w:val="36"/>
+          <w:lang w:val="en"/>
+        </w:rPr>
+        <w:t>if (precedence(infix[i])&gt;precedence(stacktop(sp)))</w:t>
+      </w:r>
+    </w:p>
+    <w:p>
+      <w:pPr>
+        <w:rPr>
+          <w:rFonts w:hint="default"/>
+          <w:sz w:val="36"/>
+          <w:szCs w:val="36"/>
+          <w:lang w:val="en"/>
+        </w:rPr>
+      </w:pPr>
+      <w:r>
+        <w:rPr>
+          <w:rFonts w:hint="default"/>
+          <w:sz w:val="36"/>
+          <w:szCs w:val="36"/>
+          <w:lang w:val="en"/>
+        </w:rPr>
+        <w:tab/>
+      </w:r>
+      <w:r>
+        <w:rPr>
+          <w:rFonts w:hint="default"/>
+          <w:sz w:val="36"/>
+          <w:szCs w:val="36"/>
+          <w:lang w:val="en"/>
+        </w:rPr>
+        <w:tab/>
+      </w:r>
+      <w:r>
+        <w:rPr>
+          <w:rFonts w:hint="default"/>
+          <w:sz w:val="36"/>
+          <w:szCs w:val="36"/>
+          <w:lang w:val="en"/>
+        </w:rPr>
+        <w:t>{</w:t>
+      </w:r>
+      <w:r>
+        <w:rPr>
+          <w:rFonts w:hint="default"/>
+          <w:sz w:val="36"/>
+          <w:szCs w:val="36"/>
+          <w:lang w:val="en"/>
+        </w:rPr>
+        <w:tab/>
+      </w:r>
+      <w:r>
+        <w:rPr>
+          <w:rFonts w:hint="default"/>
+          <w:sz w:val="36"/>
+          <w:szCs w:val="36"/>
+          <w:lang w:val="en"/>
+        </w:rPr>
+        <w:t>push(sp,infix[i]);</w:t>
+      </w:r>
+    </w:p>
+    <w:p>
+      <w:pPr>
+        <w:rPr>
+          <w:rFonts w:hint="default"/>
+          <w:sz w:val="36"/>
+          <w:szCs w:val="36"/>
+          <w:lang w:val="en"/>
+        </w:rPr>
+      </w:pPr>
+      <w:r>
+        <w:rPr>
+          <w:rFonts w:hint="default"/>
+          <w:sz w:val="36"/>
+          <w:szCs w:val="36"/>
+          <w:lang w:val="en"/>
+        </w:rPr>
+        <w:tab/>
+      </w:r>
+      <w:r>
+        <w:rPr>
+          <w:rFonts w:hint="default"/>
+          <w:sz w:val="36"/>
+          <w:szCs w:val="36"/>
+          <w:lang w:val="en"/>
+        </w:rPr>
+        <w:tab/>
+      </w:r>
+      <w:r>
+        <w:rPr>
+          <w:rFonts w:hint="default"/>
+          <w:sz w:val="36"/>
+          <w:szCs w:val="36"/>
+          <w:lang w:val="en"/>
+        </w:rPr>
+        <w:t>i++;</w:t>
+      </w:r>
+    </w:p>
+    <w:p>
+      <w:pPr>
+        <w:rPr>
+          <w:rFonts w:hint="default"/>
+          <w:sz w:val="36"/>
+          <w:szCs w:val="36"/>
+          <w:lang w:val="en"/>
+        </w:rPr>
+      </w:pPr>
+    </w:p>
+    <w:p>
+      <w:pPr>
+        <w:rPr>
+          <w:rFonts w:hint="default"/>
+          <w:sz w:val="36"/>
+          <w:szCs w:val="36"/>
+          <w:lang w:val="en"/>
+        </w:rPr>
+      </w:pPr>
+      <w:r>
+        <w:rPr>
+          <w:rFonts w:hint="default"/>
+          <w:sz w:val="36"/>
+          <w:szCs w:val="36"/>
+          <w:lang w:val="en"/>
+        </w:rPr>
+        <w:tab/>
+      </w:r>
+      <w:r>
+        <w:rPr>
+          <w:rFonts w:hint="default"/>
+          <w:sz w:val="36"/>
+          <w:szCs w:val="36"/>
+          <w:lang w:val="en"/>
+        </w:rPr>
+        <w:tab/>
+      </w:r>
+      <w:r>
+        <w:rPr>
+          <w:rFonts w:hint="default"/>
+          <w:sz w:val="36"/>
+          <w:szCs w:val="36"/>
+          <w:lang w:val="en"/>
+        </w:rPr>
+        <w:t>}</w:t>
+      </w:r>
+    </w:p>
+    <w:p>
+      <w:pPr>
+        <w:rPr>
+          <w:rFonts w:hint="default"/>
+          <w:sz w:val="36"/>
+          <w:szCs w:val="36"/>
+          <w:lang w:val="en"/>
+        </w:rPr>
+      </w:pPr>
+      <w:r>
+        <w:rPr>
+          <w:rFonts w:hint="default"/>
+          <w:sz w:val="36"/>
+          <w:szCs w:val="36"/>
+          <w:lang w:val="en"/>
+        </w:rPr>
+        <w:tab/>
+      </w:r>
+      <w:r>
+        <w:rPr>
+          <w:rFonts w:hint="default"/>
+          <w:sz w:val="36"/>
+          <w:szCs w:val="36"/>
+          <w:lang w:val="en"/>
+        </w:rPr>
+        <w:t xml:space="preserve">else </w:t>
+      </w:r>
+    </w:p>
+    <w:p>
+      <w:pPr>
+        <w:rPr>
+          <w:rFonts w:hint="default"/>
+          <w:sz w:val="36"/>
+          <w:szCs w:val="36"/>
+          <w:lang w:val="en"/>
+        </w:rPr>
+      </w:pPr>
+      <w:r>
+        <w:rPr>
+          <w:rFonts w:hint="default"/>
+          <w:sz w:val="36"/>
+          <w:szCs w:val="36"/>
+          <w:lang w:val="en"/>
+        </w:rPr>
+        <w:tab/>
+      </w:r>
+      <w:r>
+        <w:rPr>
+          <w:rFonts w:hint="default"/>
+          <w:sz w:val="36"/>
+          <w:szCs w:val="36"/>
+          <w:lang w:val="en"/>
+        </w:rPr>
+        <w:t>{</w:t>
+      </w:r>
+      <w:r>
+        <w:rPr>
+          <w:rFonts w:hint="default"/>
+          <w:sz w:val="36"/>
+          <w:szCs w:val="36"/>
+          <w:lang w:val="en"/>
+        </w:rPr>
+        <w:tab/>
+      </w:r>
+      <w:r>
+        <w:rPr>
+          <w:rFonts w:hint="default"/>
+          <w:sz w:val="36"/>
+          <w:szCs w:val="36"/>
+          <w:lang w:val="en"/>
+        </w:rPr>
+        <w:t>postfix[j]=pop(sp);</w:t>
+      </w:r>
+    </w:p>
+    <w:p>
+      <w:pPr>
+        <w:rPr>
+          <w:rFonts w:hint="default"/>
+          <w:sz w:val="36"/>
+          <w:szCs w:val="36"/>
+          <w:lang w:val="en"/>
+        </w:rPr>
+      </w:pPr>
+      <w:r>
+        <w:rPr>
+          <w:rFonts w:hint="default"/>
+          <w:sz w:val="36"/>
+          <w:szCs w:val="36"/>
+          <w:lang w:val="en"/>
+        </w:rPr>
+        <w:tab/>
+      </w:r>
+      <w:r>
+        <w:rPr>
+          <w:rFonts w:hint="default"/>
+          <w:sz w:val="36"/>
+          <w:szCs w:val="36"/>
+          <w:lang w:val="en"/>
+        </w:rPr>
+        <w:tab/>
+      </w:r>
+      <w:r>
+        <w:rPr>
+          <w:rFonts w:hint="default"/>
+          <w:sz w:val="36"/>
+          <w:szCs w:val="36"/>
+          <w:lang w:val="en"/>
+        </w:rPr>
+        <w:t>j++;</w:t>
+      </w:r>
+    </w:p>
+    <w:p>
+      <w:pPr>
+        <w:rPr>
+          <w:rFonts w:hint="default"/>
+          <w:sz w:val="36"/>
+          <w:szCs w:val="36"/>
+          <w:lang w:val="en"/>
+        </w:rPr>
+      </w:pPr>
+      <w:r>
+        <w:rPr>
+          <w:rFonts w:hint="default"/>
+          <w:sz w:val="36"/>
+          <w:szCs w:val="36"/>
+          <w:lang w:val="en"/>
+        </w:rPr>
+        <w:tab/>
+      </w:r>
+      <w:r>
+        <w:rPr>
+          <w:rFonts w:hint="default"/>
+          <w:sz w:val="36"/>
+          <w:szCs w:val="36"/>
+          <w:lang w:val="en"/>
+        </w:rPr>
+        <w:t>}</w:t>
+      </w:r>
+    </w:p>
+    <w:p>
+      <w:pPr>
+        <w:rPr>
+          <w:rFonts w:hint="default"/>
+          <w:sz w:val="36"/>
+          <w:szCs w:val="36"/>
+          <w:lang w:val="en"/>
+        </w:rPr>
+      </w:pPr>
+      <w:r>
+        <w:rPr>
+          <w:rFonts w:hint="default"/>
+          <w:sz w:val="36"/>
+          <w:szCs w:val="36"/>
+          <w:lang w:val="en"/>
+        </w:rPr>
+        <w:tab/>
+      </w:r>
+    </w:p>
+    <w:p>
+      <w:pPr>
+        <w:rPr>
+          <w:rFonts w:hint="default"/>
+          <w:sz w:val="36"/>
+          <w:szCs w:val="36"/>
+          <w:lang w:val="en"/>
+        </w:rPr>
+      </w:pPr>
+      <w:r>
+        <w:rPr>
+          <w:rFonts w:hint="default"/>
+          <w:sz w:val="36"/>
+          <w:szCs w:val="36"/>
+          <w:lang w:val="en"/>
+        </w:rPr>
+        <w:t>}</w:t>
+      </w:r>
+    </w:p>
+    <w:p>
+      <w:pPr>
+        <w:rPr>
+          <w:rFonts w:hint="default"/>
+          <w:sz w:val="36"/>
+          <w:szCs w:val="36"/>
+          <w:lang w:val="en"/>
+        </w:rPr>
+      </w:pPr>
+      <w:r>
+        <w:rPr>
+          <w:rFonts w:hint="default"/>
+          <w:sz w:val="36"/>
+          <w:szCs w:val="36"/>
+          <w:lang w:val="en"/>
+        </w:rPr>
+        <w:t>}</w:t>
+      </w:r>
+    </w:p>
+    <w:p>
+      <w:pPr>
+        <w:rPr>
+          <w:rFonts w:hint="default"/>
+          <w:sz w:val="36"/>
+          <w:szCs w:val="36"/>
+          <w:lang w:val="en"/>
+        </w:rPr>
+      </w:pPr>
+      <w:r>
+        <w:rPr>
+          <w:rFonts w:hint="default"/>
+          <w:sz w:val="36"/>
+          <w:szCs w:val="36"/>
+          <w:lang w:val="en"/>
+        </w:rPr>
+        <w:t>while(!is_empty(sp))</w:t>
+      </w:r>
+    </w:p>
+    <w:p>
+      <w:pPr>
+        <w:rPr>
+          <w:rFonts w:hint="default"/>
+          <w:sz w:val="36"/>
+          <w:szCs w:val="36"/>
+          <w:lang w:val="en"/>
+        </w:rPr>
+      </w:pPr>
+      <w:r>
+        <w:rPr>
+          <w:rFonts w:hint="default"/>
+          <w:sz w:val="36"/>
+          <w:szCs w:val="36"/>
+          <w:lang w:val="en"/>
+        </w:rPr>
+        <w:t>{</w:t>
+      </w:r>
+    </w:p>
+    <w:p>
+      <w:pPr>
+        <w:rPr>
+          <w:rFonts w:hint="default"/>
+          <w:sz w:val="36"/>
+          <w:szCs w:val="36"/>
+          <w:lang w:val="en"/>
+        </w:rPr>
+      </w:pPr>
+      <w:r>
+        <w:rPr>
+          <w:rFonts w:hint="default"/>
+          <w:sz w:val="36"/>
+          <w:szCs w:val="36"/>
+          <w:lang w:val="en"/>
+        </w:rPr>
+        <w:t xml:space="preserve"> postfix[j]=pop(sp);</w:t>
+      </w:r>
+    </w:p>
+    <w:p>
+      <w:pPr>
+        <w:rPr>
+          <w:rFonts w:hint="default"/>
+          <w:sz w:val="36"/>
+          <w:szCs w:val="36"/>
+          <w:lang w:val="en"/>
+        </w:rPr>
+      </w:pPr>
+      <w:r>
+        <w:rPr>
+          <w:rFonts w:hint="default"/>
+          <w:sz w:val="36"/>
+          <w:szCs w:val="36"/>
+          <w:lang w:val="en"/>
+        </w:rPr>
+        <w:t xml:space="preserve"> j++;</w:t>
+      </w:r>
+    </w:p>
+    <w:p>
+      <w:pPr>
+        <w:rPr>
+          <w:rFonts w:hint="default"/>
+          <w:sz w:val="36"/>
+          <w:szCs w:val="36"/>
+          <w:lang w:val="en"/>
+        </w:rPr>
+      </w:pPr>
+      <w:r>
+        <w:rPr>
+          <w:rFonts w:hint="default"/>
+          <w:sz w:val="36"/>
+          <w:szCs w:val="36"/>
+          <w:lang w:val="en"/>
+        </w:rPr>
+        <w:t>}</w:t>
+      </w:r>
+    </w:p>
+    <w:p>
+      <w:pPr>
+        <w:rPr>
+          <w:rFonts w:hint="default"/>
+          <w:sz w:val="36"/>
+          <w:szCs w:val="36"/>
+          <w:lang w:val="en"/>
+        </w:rPr>
+      </w:pPr>
+      <w:r>
+        <w:rPr>
+          <w:rFonts w:hint="default"/>
+          <w:sz w:val="36"/>
+          <w:szCs w:val="36"/>
+          <w:lang w:val="en"/>
+        </w:rPr>
+        <w:t>postfix[j] ='\0';</w:t>
+      </w:r>
+    </w:p>
+    <w:p>
+      <w:pPr>
+        <w:rPr>
+          <w:rFonts w:hint="default"/>
+          <w:sz w:val="36"/>
+          <w:szCs w:val="36"/>
+          <w:lang w:val="en"/>
+        </w:rPr>
+      </w:pPr>
+      <w:r>
+        <w:rPr>
+          <w:rFonts w:hint="default"/>
+          <w:sz w:val="36"/>
+          <w:szCs w:val="36"/>
+          <w:lang w:val="en"/>
+        </w:rPr>
+        <w:t>return postfix;</w:t>
+      </w:r>
+    </w:p>
+    <w:p>
+      <w:pPr>
+        <w:rPr>
+          <w:rFonts w:hint="default"/>
+          <w:sz w:val="36"/>
+          <w:szCs w:val="36"/>
+          <w:lang w:val="en"/>
+        </w:rPr>
+      </w:pPr>
+      <w:r>
+        <w:rPr>
+          <w:rFonts w:hint="default"/>
+          <w:sz w:val="36"/>
+          <w:szCs w:val="36"/>
+          <w:lang w:val="en"/>
+        </w:rPr>
+        <w:t>}</w:t>
+      </w:r>
+    </w:p>
+    <w:p>
+      <w:pPr>
+        <w:rPr>
+          <w:rFonts w:hint="default"/>
+          <w:sz w:val="36"/>
+          <w:szCs w:val="36"/>
+          <w:lang w:val="en"/>
+        </w:rPr>
+      </w:pPr>
+    </w:p>
+    <w:p>
+      <w:pPr>
+        <w:rPr>
+          <w:rFonts w:hint="default"/>
+          <w:sz w:val="36"/>
+          <w:szCs w:val="36"/>
+          <w:lang w:val="en"/>
+        </w:rPr>
+      </w:pPr>
+      <w:r>
+        <w:rPr>
+          <w:rFonts w:hint="default"/>
+          <w:sz w:val="36"/>
+          <w:szCs w:val="36"/>
+          <w:lang w:val="en"/>
+        </w:rPr>
+        <w:t>void main()</w:t>
+      </w:r>
+    </w:p>
+    <w:p>
+      <w:pPr>
+        <w:rPr>
+          <w:rFonts w:hint="default"/>
+          <w:sz w:val="36"/>
+          <w:szCs w:val="36"/>
+          <w:lang w:val="en"/>
+        </w:rPr>
+      </w:pPr>
+      <w:r>
+        <w:rPr>
+          <w:rFonts w:hint="default"/>
+          <w:sz w:val="36"/>
+          <w:szCs w:val="36"/>
+          <w:lang w:val="en"/>
+        </w:rPr>
+        <w:t>{</w:t>
+      </w:r>
+    </w:p>
+    <w:p>
+      <w:pPr>
+        <w:rPr>
+          <w:rFonts w:hint="default"/>
+          <w:sz w:val="36"/>
+          <w:szCs w:val="36"/>
+          <w:lang w:val="en"/>
+        </w:rPr>
+      </w:pPr>
+    </w:p>
+    <w:p>
+      <w:pPr>
+        <w:rPr>
+          <w:rFonts w:hint="default"/>
+          <w:sz w:val="36"/>
+          <w:szCs w:val="36"/>
+          <w:lang w:val="en"/>
+        </w:rPr>
+      </w:pPr>
+      <w:r>
+        <w:rPr>
+          <w:rFonts w:hint="default"/>
+          <w:sz w:val="36"/>
+          <w:szCs w:val="36"/>
+          <w:lang w:val="en"/>
+        </w:rPr>
+        <w:t>char *s;</w:t>
+      </w:r>
+    </w:p>
+    <w:p>
+      <w:pPr>
+        <w:rPr>
+          <w:rFonts w:hint="default"/>
+          <w:sz w:val="36"/>
+          <w:szCs w:val="36"/>
+          <w:lang w:val="en"/>
+        </w:rPr>
+      </w:pPr>
+      <w:r>
+        <w:rPr>
+          <w:rFonts w:hint="default"/>
+          <w:sz w:val="36"/>
+          <w:szCs w:val="36"/>
+          <w:lang w:val="en"/>
+        </w:rPr>
+        <w:t>char *p=(char *)malloc(sizeof(char));</w:t>
+      </w:r>
+    </w:p>
+    <w:p>
+      <w:pPr>
+        <w:rPr>
+          <w:rFonts w:hint="default"/>
+          <w:sz w:val="36"/>
+          <w:szCs w:val="36"/>
+          <w:lang w:val="en"/>
+        </w:rPr>
+      </w:pPr>
+      <w:r>
+        <w:rPr>
+          <w:rFonts w:hint="default"/>
+          <w:sz w:val="36"/>
+          <w:szCs w:val="36"/>
+          <w:lang w:val="en"/>
+        </w:rPr>
+        <w:t>s=infix(p);</w:t>
+      </w:r>
+    </w:p>
+    <w:p>
+      <w:pPr>
+        <w:rPr>
+          <w:rFonts w:hint="default"/>
+          <w:sz w:val="36"/>
+          <w:szCs w:val="36"/>
+          <w:lang w:val="en"/>
+        </w:rPr>
+      </w:pPr>
+      <w:r>
+        <w:rPr>
+          <w:rFonts w:hint="default"/>
+          <w:sz w:val="36"/>
+          <w:szCs w:val="36"/>
+          <w:lang w:val="en"/>
+        </w:rPr>
+        <w:t>p=infix_to_postfix(s);</w:t>
+      </w:r>
+    </w:p>
+    <w:p>
+      <w:pPr>
+        <w:rPr>
+          <w:rFonts w:hint="default"/>
+          <w:sz w:val="36"/>
+          <w:szCs w:val="36"/>
+          <w:lang w:val="en"/>
+        </w:rPr>
+      </w:pPr>
+      <w:r>
+        <w:rPr>
+          <w:rFonts w:hint="default"/>
+          <w:sz w:val="36"/>
+          <w:szCs w:val="36"/>
+          <w:lang w:val="en"/>
+        </w:rPr>
+        <w:t>puts(p);</w:t>
+      </w:r>
+    </w:p>
+    <w:p>
+      <w:pPr>
+        <w:rPr>
+          <w:rFonts w:hint="default"/>
+          <w:sz w:val="36"/>
+          <w:szCs w:val="36"/>
+          <w:lang w:val="en"/>
+        </w:rPr>
+      </w:pPr>
+      <w:r>
+        <w:rPr>
+          <w:rFonts w:hint="default"/>
+          <w:sz w:val="36"/>
+          <w:szCs w:val="36"/>
+          <w:lang w:val="en"/>
+        </w:rPr>
+        <w:tab/>
+      </w:r>
+    </w:p>
+    <w:p>
+      <w:pPr>
+        <w:rPr>
+          <w:rFonts w:hint="default"/>
+          <w:sz w:val="36"/>
+          <w:szCs w:val="36"/>
+          <w:lang w:val="en"/>
+        </w:rPr>
+      </w:pPr>
+      <w:r>
+        <w:rPr>
+          <w:rFonts w:hint="default"/>
+          <w:sz w:val="36"/>
+          <w:szCs w:val="36"/>
+          <w:lang w:val="en"/>
+        </w:rPr>
+        <w:t>}</w:t>
+      </w:r>
+    </w:p>
+    <w:p>
+      <w:pPr>
+        <w:rPr>
+          <w:rFonts w:hint="default"/>
+          <w:sz w:val="36"/>
+          <w:szCs w:val="36"/>
+          <w:lang w:val="en"/>
+        </w:rPr>
+      </w:pPr>
+    </w:p>
+    <w:p>
+      <w:pPr>
+        <w:rPr>
+          <w:rFonts w:hint="default"/>
+          <w:sz w:val="36"/>
+          <w:szCs w:val="36"/>
+          <w:lang w:val="en"/>
+        </w:rPr>
+      </w:pPr>
+      <w:r>
+        <w:rPr>
+          <w:rFonts w:hint="default"/>
+          <w:sz w:val="36"/>
+          <w:szCs w:val="36"/>
+          <w:lang w:val="en"/>
+        </w:rPr>
+        <w:drawing>
+          <wp:inline distT="0" distB="0" distL="114300" distR="114300">
+            <wp:extent cx="5269230" cy="2962910"/>
+            <wp:effectExtent l="0" t="0" r="7620" b="8890"/>
+            <wp:docPr id="7" name="Picture 7" descr="Screenshot from 2020-11-20 04-21-51"/>
+            <wp:cNvGraphicFramePr>
+              <a:graphicFrameLocks xmlns:a="http://schemas.openxmlformats.org/drawingml/2006/main" noChangeAspect="1"/>
+            </wp:cNvGraphicFramePr>
+            <a:graphic xmlns:a="http://schemas.openxmlformats.org/drawingml/2006/main">
+              <a:graphicData uri="http://schemas.openxmlformats.org/drawingml/2006/picture">
+                <pic:pic xmlns:pic="http://schemas.openxmlformats.org/drawingml/2006/picture">
+                  <pic:nvPicPr>
+                    <pic:cNvPr id="7" name="Picture 7" descr="Screenshot from 2020-11-20 04-21-51"/>
+                    <pic:cNvPicPr>
+                      <a:picLocks noChangeAspect="1"/>
+                    </pic:cNvPicPr>
+                  </pic:nvPicPr>
+                  <pic:blipFill>
+                    <a:blip r:embed="rId10"/>
+                    <a:stretch>
+                      <a:fillRect/>
+                    </a:stretch>
+                  </pic:blipFill>
+                  <pic:spPr>
+                    <a:xfrm>
+                      <a:off x="0" y="0"/>
+                      <a:ext cx="5269230" cy="2962910"/>
+                    </a:xfrm>
+                    <a:prstGeom prst="rect">
+                      <a:avLst/>
+                    </a:prstGeom>
+                  </pic:spPr>
+                </pic:pic>
+              </a:graphicData>
+            </a:graphic>
+          </wp:inline>
+        </w:drawing>
+      </w:r>
+    </w:p>
+    <w:p>
+      <w:pPr>
+        <w:rPr>
+          <w:rFonts w:hint="default"/>
+          <w:sz w:val="36"/>
+          <w:szCs w:val="36"/>
+          <w:lang w:val="en"/>
+        </w:rPr>
+      </w:pPr>
+    </w:p>
+    <w:p>
+      <w:pPr>
+        <w:rPr>
+          <w:rFonts w:hint="default"/>
+          <w:sz w:val="36"/>
+          <w:szCs w:val="36"/>
+          <w:lang w:val="en"/>
+        </w:rPr>
+      </w:pPr>
+      <w:r>
+        <w:rPr>
+          <w:rFonts w:hint="default"/>
+          <w:sz w:val="36"/>
+          <w:szCs w:val="36"/>
+          <w:lang w:val="en"/>
+        </w:rPr>
+        <w:drawing>
+          <wp:inline distT="0" distB="0" distL="114300" distR="114300">
+            <wp:extent cx="5269230" cy="2962910"/>
+            <wp:effectExtent l="0" t="0" r="7620" b="8890"/>
+            <wp:docPr id="8" name="Picture 8" descr="Screenshot from 2020-11-20 04-21-59"/>
+            <wp:cNvGraphicFramePr>
+              <a:graphicFrameLocks xmlns:a="http://schemas.openxmlformats.org/drawingml/2006/main" noChangeAspect="1"/>
+            </wp:cNvGraphicFramePr>
+            <a:graphic xmlns:a="http://schemas.openxmlformats.org/drawingml/2006/main">
+              <a:graphicData uri="http://schemas.openxmlformats.org/drawingml/2006/picture">
+                <pic:pic xmlns:pic="http://schemas.openxmlformats.org/drawingml/2006/picture">
+                  <pic:nvPicPr>
+                    <pic:cNvPr id="8" name="Picture 8" descr="Screenshot from 2020-11-20 04-21-59"/>
+                    <pic:cNvPicPr>
+                      <a:picLocks noChangeAspect="1"/>
+                    </pic:cNvPicPr>
+                  </pic:nvPicPr>
+                  <pic:blipFill>
+                    <a:blip r:embed="rId11"/>
+                    <a:stretch>
+                      <a:fillRect/>
+                    </a:stretch>
+                  </pic:blipFill>
+                  <pic:spPr>
+                    <a:xfrm>
+                      <a:off x="0" y="0"/>
+                      <a:ext cx="5269230" cy="2962910"/>
+                    </a:xfrm>
+                    <a:prstGeom prst="rect">
+                      <a:avLst/>
+                    </a:prstGeom>
+                  </pic:spPr>
+                </pic:pic>
+              </a:graphicData>
+            </a:graphic>
+          </wp:inline>
+        </w:drawing>
+      </w:r>
+    </w:p>
+    <w:p>
+      <w:pPr>
+        <w:rPr>
+          <w:rFonts w:hint="default"/>
+          <w:sz w:val="36"/>
+          <w:szCs w:val="36"/>
+          <w:lang w:val="en"/>
+        </w:rPr>
+      </w:pPr>
+    </w:p>
+    <w:p>
+      <w:pPr>
+        <w:rPr>
+          <w:rFonts w:hint="default"/>
+          <w:sz w:val="36"/>
+          <w:szCs w:val="36"/>
+          <w:lang w:val="en"/>
+        </w:rPr>
+      </w:pPr>
+      <w:r>
+        <w:rPr>
+          <w:rFonts w:hint="default"/>
+          <w:sz w:val="36"/>
+          <w:szCs w:val="36"/>
+          <w:lang w:val="en"/>
+        </w:rPr>
+        <w:drawing>
+          <wp:inline distT="0" distB="0" distL="114300" distR="114300">
+            <wp:extent cx="5269230" cy="2962910"/>
+            <wp:effectExtent l="0" t="0" r="7620" b="8890"/>
+            <wp:docPr id="9" name="Picture 9" descr="Screenshot from 2020-11-20 04-22-03"/>
+            <wp:cNvGraphicFramePr>
+              <a:graphicFrameLocks xmlns:a="http://schemas.openxmlformats.org/drawingml/2006/main" noChangeAspect="1"/>
+            </wp:cNvGraphicFramePr>
+            <a:graphic xmlns:a="http://schemas.openxmlformats.org/drawingml/2006/main">
+              <a:graphicData uri="http://schemas.openxmlformats.org/drawingml/2006/picture">
+                <pic:pic xmlns:pic="http://schemas.openxmlformats.org/drawingml/2006/picture">
+                  <pic:nvPicPr>
+                    <pic:cNvPr id="9" name="Picture 9" descr="Screenshot from 2020-11-20 04-22-03"/>
+                    <pic:cNvPicPr>
+                      <a:picLocks noChangeAspect="1"/>
+                    </pic:cNvPicPr>
+                  </pic:nvPicPr>
+                  <pic:blipFill>
+                    <a:blip r:embed="rId12"/>
+                    <a:stretch>
+                      <a:fillRect/>
+                    </a:stretch>
+                  </pic:blipFill>
+                  <pic:spPr>
+                    <a:xfrm>
+                      <a:off x="0" y="0"/>
+                      <a:ext cx="5269230" cy="2962910"/>
+                    </a:xfrm>
+                    <a:prstGeom prst="rect">
+                      <a:avLst/>
+                    </a:prstGeom>
+                  </pic:spPr>
+                </pic:pic>
+              </a:graphicData>
+            </a:graphic>
+          </wp:inline>
+        </w:drawing>
+      </w:r>
+    </w:p>
+    <w:p>
+      <w:pPr>
+        <w:rPr>
+          <w:rFonts w:hint="default"/>
+          <w:sz w:val="36"/>
+          <w:szCs w:val="36"/>
+          <w:lang w:val="en"/>
+        </w:rPr>
+      </w:pPr>
+    </w:p>
+    <w:p>
+      <w:pPr>
+        <w:rPr>
+          <w:rFonts w:hint="default"/>
+          <w:sz w:val="36"/>
+          <w:szCs w:val="36"/>
+          <w:lang w:val="en"/>
+        </w:rPr>
+      </w:pPr>
+      <w:r>
+        <w:rPr>
+          <w:rFonts w:hint="default"/>
+          <w:sz w:val="36"/>
+          <w:szCs w:val="36"/>
+          <w:lang w:val="en"/>
+        </w:rPr>
+        <w:drawing>
+          <wp:inline distT="0" distB="0" distL="114300" distR="114300">
+            <wp:extent cx="5269230" cy="2962910"/>
+            <wp:effectExtent l="0" t="0" r="7620" b="8890"/>
+            <wp:docPr id="10" name="Picture 10" descr="Screenshot from 2020-11-20 04-22-05"/>
+            <wp:cNvGraphicFramePr>
+              <a:graphicFrameLocks xmlns:a="http://schemas.openxmlformats.org/drawingml/2006/main" noChangeAspect="1"/>
+            </wp:cNvGraphicFramePr>
+            <a:graphic xmlns:a="http://schemas.openxmlformats.org/drawingml/2006/main">
+              <a:graphicData uri="http://schemas.openxmlformats.org/drawingml/2006/picture">
+                <pic:pic xmlns:pic="http://schemas.openxmlformats.org/drawingml/2006/picture">
+                  <pic:nvPicPr>
+                    <pic:cNvPr id="10" name="Picture 10" descr="Screenshot from 2020-11-20 04-22-05"/>
+                    <pic:cNvPicPr>
+                      <a:picLocks noChangeAspect="1"/>
+                    </pic:cNvPicPr>
+                  </pic:nvPicPr>
+                  <pic:blipFill>
+                    <a:blip r:embed="rId13"/>
+                    <a:stretch>
+                      <a:fillRect/>
+                    </a:stretch>
+                  </pic:blipFill>
+                  <pic:spPr>
+                    <a:xfrm>
+                      <a:off x="0" y="0"/>
+                      <a:ext cx="5269230" cy="2962910"/>
+                    </a:xfrm>
+                    <a:prstGeom prst="rect">
+                      <a:avLst/>
+                    </a:prstGeom>
+                  </pic:spPr>
+                </pic:pic>
+              </a:graphicData>
+            </a:graphic>
+          </wp:inline>
+        </w:drawing>
+      </w:r>
+    </w:p>
+    <w:p>
+      <w:pPr>
+        <w:rPr>
+          <w:rFonts w:hint="default"/>
+          <w:sz w:val="36"/>
+          <w:szCs w:val="36"/>
+          <w:lang w:val="en"/>
+        </w:rPr>
+      </w:pPr>
+    </w:p>
+    <w:p>
+      <w:pPr>
+        <w:rPr>
+          <w:rFonts w:hint="default"/>
+          <w:sz w:val="36"/>
+          <w:szCs w:val="36"/>
+          <w:lang w:val="en"/>
+        </w:rPr>
+      </w:pPr>
       <w:bookmarkStart w:id="0" w:name="_GoBack"/>
       <w:bookmarkEnd w:id="0"/>
-    </w:p>
-    <w:p>
-      <w:pPr>
-        <w:rPr>
-          <w:rFonts w:hint="default"/>
-          <w:sz w:val="36"/>
-          <w:szCs w:val="36"/>
-          <w:lang w:val="en"/>
-        </w:rPr>
-      </w:pPr>
     </w:p>
     <w:sectPr>
       <w:pgSz w:w="11906" w:h="16838"/>
@@ -1121,7 +4043,7 @@
     <w:lsdException w:qFormat="1" w:unhideWhenUsed="0" w:uiPriority="0" w:semiHidden="0" w:name="Title"/>
     <w:lsdException w:unhideWhenUsed="0" w:uiPriority="0" w:semiHidden="0" w:name="Closing"/>
     <w:lsdException w:unhideWhenUsed="0" w:uiPriority="0" w:semiHidden="0" w:name="Signature"/>
-    <w:lsdException w:unhideWhenUsed="0" w:uiPriority="0" w:name="Default Paragraph Font"/>
+    <w:lsdException w:qFormat="1" w:unhideWhenUsed="0" w:uiPriority="0" w:name="Default Paragraph Font"/>
     <w:lsdException w:unhideWhenUsed="0" w:uiPriority="0" w:semiHidden="0" w:name="Body Text"/>
     <w:lsdException w:unhideWhenUsed="0" w:uiPriority="0" w:semiHidden="0" w:name="Body Text Indent"/>
     <w:lsdException w:unhideWhenUsed="0" w:uiPriority="0" w:semiHidden="0" w:name="List Continue"/>
@@ -1159,7 +4081,7 @@
     <w:lsdException w:unhideWhenUsed="0" w:uiPriority="0" w:semiHidden="0" w:name="HTML Sample"/>
     <w:lsdException w:unhideWhenUsed="0" w:uiPriority="0" w:semiHidden="0" w:name="HTML Typewriter"/>
     <w:lsdException w:unhideWhenUsed="0" w:uiPriority="0" w:semiHidden="0" w:name="HTML Variable"/>
-    <w:lsdException w:unhideWhenUsed="0" w:uiPriority="0" w:name="Normal Table"/>
+    <w:lsdException w:qFormat="1" w:unhideWhenUsed="0" w:uiPriority="0" w:name="Normal Table"/>
     <w:lsdException w:unhideWhenUsed="0" w:uiPriority="0" w:semiHidden="0" w:name="annotation subject"/>
     <w:lsdException w:unhideWhenUsed="0" w:uiPriority="0" w:semiHidden="0" w:name="Table Simple 1"/>
     <w:lsdException w:unhideWhenUsed="0" w:uiPriority="0" w:semiHidden="0" w:name="Table Simple 2"/>
@@ -1317,11 +4239,13 @@
   <w:style w:type="character" w:default="1" w:styleId="2">
     <w:name w:val="Default Paragraph Font"/>
     <w:semiHidden/>
+    <w:qFormat/>
     <w:uiPriority w:val="0"/>
   </w:style>
   <w:style w:type="table" w:default="1" w:styleId="3">
     <w:name w:val="Normal Table"/>
     <w:semiHidden/>
+    <w:qFormat/>
     <w:uiPriority w:val="0"/>
     <w:tblPr>
       <w:tblCellMar>

</xml_diff>